<commit_message>
restore and clean are still not added
</commit_message>
<xml_diff>
--- a/Git Documentation.docx
+++ b/Git Documentation.docx
@@ -743,8 +743,17 @@
                 <w:sz w:val="24"/>
                 <w:szCs w:val="24"/>
               </w:rPr>
-              <w:t>git remote -v</w:t>
+              <w:t xml:space="preserve">git </w:t>
             </w:r>
+            <w:proofErr w:type="gramStart"/>
+            <w:r>
+              <w:rPr>
+                <w:sz w:val="24"/>
+                <w:szCs w:val="24"/>
+              </w:rPr>
+              <w:t>remote -v</w:t>
+            </w:r>
+            <w:proofErr w:type="gramEnd"/>
           </w:p>
         </w:tc>
         <w:tc>
@@ -1236,7 +1245,29 @@
           <w:sz w:val="24"/>
           <w:szCs w:val="24"/>
         </w:rPr>
-        <w:t xml:space="preserve">&gt;&gt; git config --global user.email </w:t>
+        <w:t xml:space="preserve">&gt;&gt; git config --global </w:t>
+      </w:r>
+      <w:proofErr w:type="gramStart"/>
+      <w:r>
+        <w:rPr>
+          <w:rFonts w:asciiTheme="minorBidi" w:hAnsiTheme="minorBidi"/>
+          <w:b/>
+          <w:bCs/>
+          <w:sz w:val="24"/>
+          <w:szCs w:val="24"/>
+        </w:rPr>
+        <w:t>user.email</w:t>
+      </w:r>
+      <w:proofErr w:type="gramEnd"/>
+      <w:r>
+        <w:rPr>
+          <w:rFonts w:asciiTheme="minorBidi" w:hAnsiTheme="minorBidi"/>
+          <w:b/>
+          <w:bCs/>
+          <w:sz w:val="24"/>
+          <w:szCs w:val="24"/>
+        </w:rPr>
+        <w:t xml:space="preserve"> </w:t>
       </w:r>
       <w:hyperlink r:id="rId8" w:history="1">
         <w:r>
@@ -1305,7 +1336,29 @@
           <w:sz w:val="24"/>
           <w:szCs w:val="24"/>
         </w:rPr>
-        <w:t>&gt;&gt; git config --global core.editor "vim"</w:t>
+        <w:t xml:space="preserve">&gt;&gt; git config --global </w:t>
+      </w:r>
+      <w:proofErr w:type="gramStart"/>
+      <w:r>
+        <w:rPr>
+          <w:rFonts w:asciiTheme="minorBidi" w:hAnsiTheme="minorBidi"/>
+          <w:b/>
+          <w:bCs/>
+          <w:sz w:val="24"/>
+          <w:szCs w:val="24"/>
+        </w:rPr>
+        <w:t>core.editor</w:t>
+      </w:r>
+      <w:proofErr w:type="gramEnd"/>
+      <w:r>
+        <w:rPr>
+          <w:rFonts w:asciiTheme="minorBidi" w:hAnsiTheme="minorBidi"/>
+          <w:b/>
+          <w:bCs/>
+          <w:sz w:val="24"/>
+          <w:szCs w:val="24"/>
+        </w:rPr>
+        <w:t xml:space="preserve"> "vim"</w:t>
       </w:r>
     </w:p>
     <w:p>
@@ -1438,7 +1491,18 @@
           <w:sz w:val="24"/>
           <w:szCs w:val="24"/>
         </w:rPr>
-        <w:t>&gt;&gt; git config –global alias.</w:t>
+        <w:t xml:space="preserve">&gt;&gt; git config –global </w:t>
+      </w:r>
+      <w:proofErr w:type="gramStart"/>
+      <w:r>
+        <w:rPr>
+          <w:rFonts w:asciiTheme="minorBidi" w:hAnsiTheme="minorBidi"/>
+          <w:b/>
+          <w:bCs/>
+          <w:sz w:val="24"/>
+          <w:szCs w:val="24"/>
+        </w:rPr>
+        <w:t>alias.</w:t>
       </w:r>
       <w:r>
         <w:rPr>
@@ -1449,7 +1513,19 @@
           <w:sz w:val="24"/>
           <w:szCs w:val="24"/>
         </w:rPr>
-        <w:t>&lt;abrev&gt;</w:t>
+        <w:t>&lt;</w:t>
+      </w:r>
+      <w:proofErr w:type="gramEnd"/>
+      <w:r>
+        <w:rPr>
+          <w:rFonts w:asciiTheme="minorBidi" w:hAnsiTheme="minorBidi"/>
+          <w:b/>
+          <w:bCs/>
+          <w:color w:val="FF0000"/>
+          <w:sz w:val="24"/>
+          <w:szCs w:val="24"/>
+        </w:rPr>
+        <w:t>abrev&gt;</w:t>
       </w:r>
       <w:r>
         <w:rPr>
@@ -1526,8 +1602,17 @@
           <w:rFonts w:ascii="Segoe UI" w:hAnsi="Segoe UI" w:cs="Segoe UI"/>
           <w:color w:val="343541"/>
         </w:rPr>
-        <w:t>make an alias 'g' to 'git'</w:t>
-      </w:r>
+        <w:t>make an alias 'g' to '</w:t>
+      </w:r>
+      <w:proofErr w:type="gramStart"/>
+      <w:r>
+        <w:rPr>
+          <w:rFonts w:ascii="Segoe UI" w:hAnsi="Segoe UI" w:cs="Segoe UI"/>
+          <w:color w:val="343541"/>
+        </w:rPr>
+        <w:t>git'</w:t>
+      </w:r>
+      <w:proofErr w:type="gramEnd"/>
     </w:p>
     <w:p>
       <w:pPr>
@@ -1545,7 +1630,25 @@
           <w:sz w:val="24"/>
           <w:szCs w:val="24"/>
         </w:rPr>
-        <w:t>&gt;&gt; git config --global alias.g 'git'</w:t>
+        <w:t xml:space="preserve">&gt;&gt; git config --global </w:t>
+      </w:r>
+      <w:proofErr w:type="gramStart"/>
+      <w:r>
+        <w:rPr>
+          <w:rFonts w:asciiTheme="minorBidi" w:hAnsiTheme="minorBidi"/>
+          <w:sz w:val="24"/>
+          <w:szCs w:val="24"/>
+        </w:rPr>
+        <w:t>alias.g</w:t>
+      </w:r>
+      <w:proofErr w:type="gramEnd"/>
+      <w:r>
+        <w:rPr>
+          <w:rFonts w:asciiTheme="minorBidi" w:hAnsiTheme="minorBidi"/>
+          <w:sz w:val="24"/>
+          <w:szCs w:val="24"/>
+        </w:rPr>
+        <w:t xml:space="preserve"> 'git'</w:t>
       </w:r>
     </w:p>
     <w:p>
@@ -1593,7 +1696,25 @@
           <w:sz w:val="24"/>
           <w:szCs w:val="24"/>
         </w:rPr>
-        <w:t xml:space="preserve">To set a public Key write the following command </w:t>
+        <w:t xml:space="preserve">To set a public Key write the following </w:t>
+      </w:r>
+      <w:proofErr w:type="gramStart"/>
+      <w:r>
+        <w:rPr>
+          <w:rFonts w:asciiTheme="minorBidi" w:hAnsiTheme="minorBidi"/>
+          <w:sz w:val="24"/>
+          <w:szCs w:val="24"/>
+        </w:rPr>
+        <w:t>command</w:t>
+      </w:r>
+      <w:proofErr w:type="gramEnd"/>
+      <w:r>
+        <w:rPr>
+          <w:rFonts w:asciiTheme="minorBidi" w:hAnsiTheme="minorBidi"/>
+          <w:sz w:val="24"/>
+          <w:szCs w:val="24"/>
+        </w:rPr>
+        <w:t xml:space="preserve"> </w:t>
       </w:r>
     </w:p>
     <w:p>
@@ -1649,7 +1770,25 @@
           <w:sz w:val="24"/>
           <w:szCs w:val="24"/>
         </w:rPr>
-        <w:t xml:space="preserve"> view the public key </w:t>
+        <w:t xml:space="preserve"> view the public </w:t>
+      </w:r>
+      <w:proofErr w:type="gramStart"/>
+      <w:r>
+        <w:rPr>
+          <w:rFonts w:asciiTheme="minorBidi" w:hAnsiTheme="minorBidi"/>
+          <w:sz w:val="24"/>
+          <w:szCs w:val="24"/>
+        </w:rPr>
+        <w:t>key</w:t>
+      </w:r>
+      <w:proofErr w:type="gramEnd"/>
+      <w:r>
+        <w:rPr>
+          <w:rFonts w:asciiTheme="minorBidi" w:hAnsiTheme="minorBidi"/>
+          <w:sz w:val="24"/>
+          <w:szCs w:val="24"/>
+        </w:rPr>
+        <w:t xml:space="preserve"> </w:t>
       </w:r>
     </w:p>
     <w:p>
@@ -2206,8 +2345,18 @@
           <w:sz w:val="24"/>
           <w:szCs w:val="24"/>
         </w:rPr>
-        <w:t>Stash the changes</w:t>
-      </w:r>
+        <w:t xml:space="preserve">Stash the </w:t>
+      </w:r>
+      <w:proofErr w:type="gramStart"/>
+      <w:r>
+        <w:rPr>
+          <w:rFonts w:asciiTheme="minorBidi" w:hAnsiTheme="minorBidi"/>
+          <w:sz w:val="24"/>
+          <w:szCs w:val="24"/>
+        </w:rPr>
+        <w:t>changes</w:t>
+      </w:r>
+      <w:proofErr w:type="gramEnd"/>
     </w:p>
     <w:p>
       <w:pPr>
@@ -2331,7 +2480,27 @@
           <w:sz w:val="24"/>
           <w:szCs w:val="24"/>
         </w:rPr>
-        <w:t>stach@{#}</w:t>
+        <w:t>stach</w:t>
+      </w:r>
+      <w:proofErr w:type="gramStart"/>
+      <w:r>
+        <w:rPr>
+          <w:rFonts w:asciiTheme="minorBidi" w:hAnsiTheme="minorBidi"/>
+          <w:color w:val="FF0000"/>
+          <w:sz w:val="24"/>
+          <w:szCs w:val="24"/>
+        </w:rPr>
+        <w:t>@{</w:t>
+      </w:r>
+      <w:proofErr w:type="gramEnd"/>
+      <w:r>
+        <w:rPr>
+          <w:rFonts w:asciiTheme="minorBidi" w:hAnsiTheme="minorBidi"/>
+          <w:color w:val="FF0000"/>
+          <w:sz w:val="24"/>
+          <w:szCs w:val="24"/>
+        </w:rPr>
+        <w:t>#}</w:t>
       </w:r>
       <w:r>
         <w:rPr>
@@ -2361,7 +2530,29 @@
           <w:sz w:val="24"/>
           <w:szCs w:val="24"/>
         </w:rPr>
-        <w:t>&gt;&gt; git stash save "</w:t>
+        <w:t xml:space="preserve">&gt;&gt; git </w:t>
+      </w:r>
+      <w:proofErr w:type="gramStart"/>
+      <w:r>
+        <w:rPr>
+          <w:rFonts w:asciiTheme="minorBidi" w:hAnsiTheme="minorBidi"/>
+          <w:b/>
+          <w:bCs/>
+          <w:sz w:val="24"/>
+          <w:szCs w:val="24"/>
+        </w:rPr>
+        <w:t>stash</w:t>
+      </w:r>
+      <w:proofErr w:type="gramEnd"/>
+      <w:r>
+        <w:rPr>
+          <w:rFonts w:asciiTheme="minorBidi" w:hAnsiTheme="minorBidi"/>
+          <w:b/>
+          <w:bCs/>
+          <w:sz w:val="24"/>
+          <w:szCs w:val="24"/>
+        </w:rPr>
+        <w:t xml:space="preserve"> save "</w:t>
       </w:r>
       <w:r>
         <w:rPr>
@@ -2451,8 +2642,18 @@
           <w:sz w:val="24"/>
           <w:szCs w:val="24"/>
         </w:rPr>
-        <w:t xml:space="preserve"> from the stash list</w:t>
-      </w:r>
+        <w:t xml:space="preserve"> from the stash </w:t>
+      </w:r>
+      <w:proofErr w:type="gramStart"/>
+      <w:r>
+        <w:rPr>
+          <w:rFonts w:asciiTheme="minorBidi" w:hAnsiTheme="minorBidi"/>
+          <w:sz w:val="24"/>
+          <w:szCs w:val="24"/>
+        </w:rPr>
+        <w:t>list</w:t>
+      </w:r>
+      <w:proofErr w:type="gramEnd"/>
     </w:p>
     <w:p>
       <w:pPr>
@@ -2495,7 +2696,29 @@
           <w:sz w:val="24"/>
           <w:szCs w:val="24"/>
         </w:rPr>
-        <w:t>&gt;&gt; git stash pop stash@{1}</w:t>
+        <w:t>&gt;&gt; git stash pop stash</w:t>
+      </w:r>
+      <w:proofErr w:type="gramStart"/>
+      <w:r>
+        <w:rPr>
+          <w:rFonts w:asciiTheme="minorBidi" w:hAnsiTheme="minorBidi"/>
+          <w:b/>
+          <w:bCs/>
+          <w:sz w:val="24"/>
+          <w:szCs w:val="24"/>
+        </w:rPr>
+        <w:t>@{</w:t>
+      </w:r>
+      <w:proofErr w:type="gramEnd"/>
+      <w:r>
+        <w:rPr>
+          <w:rFonts w:asciiTheme="minorBidi" w:hAnsiTheme="minorBidi"/>
+          <w:b/>
+          <w:bCs/>
+          <w:sz w:val="24"/>
+          <w:szCs w:val="24"/>
+        </w:rPr>
+        <w:t>1}</w:t>
       </w:r>
       <w:r>
         <w:rPr>
@@ -2589,51 +2812,95 @@
           <w:sz w:val="24"/>
           <w:szCs w:val="24"/>
         </w:rPr>
-        <w:t>from the stash list</w:t>
-      </w:r>
-    </w:p>
-    <w:p>
-      <w:pPr>
-        <w:pStyle w:val="ListParagraph"/>
-        <w:rPr>
-          <w:rFonts w:asciiTheme="minorBidi" w:hAnsiTheme="minorBidi"/>
-          <w:b/>
-          <w:bCs/>
-          <w:sz w:val="24"/>
-          <w:szCs w:val="24"/>
-        </w:rPr>
-      </w:pPr>
-      <w:r>
-        <w:rPr>
-          <w:rFonts w:asciiTheme="minorBidi" w:hAnsiTheme="minorBidi"/>
-          <w:b/>
-          <w:bCs/>
-          <w:sz w:val="24"/>
-          <w:szCs w:val="24"/>
-        </w:rPr>
-        <w:t>&gt;&gt; git apply</w:t>
-      </w:r>
-    </w:p>
-    <w:p>
-      <w:pPr>
-        <w:pStyle w:val="ListParagraph"/>
-        <w:rPr>
-          <w:rFonts w:asciiTheme="minorBidi" w:hAnsiTheme="minorBidi"/>
-          <w:b/>
-          <w:bCs/>
-          <w:sz w:val="24"/>
-          <w:szCs w:val="24"/>
-        </w:rPr>
-      </w:pPr>
-      <w:r>
-        <w:rPr>
-          <w:rFonts w:asciiTheme="minorBidi" w:hAnsiTheme="minorBidi"/>
-          <w:b/>
-          <w:bCs/>
-          <w:sz w:val="24"/>
-          <w:szCs w:val="24"/>
-        </w:rPr>
-        <w:t>&gt;&gt; git apply stash@{1}</w:t>
+        <w:t xml:space="preserve">from the stash </w:t>
+      </w:r>
+      <w:proofErr w:type="gramStart"/>
+      <w:r>
+        <w:rPr>
+          <w:rFonts w:asciiTheme="minorBidi" w:hAnsiTheme="minorBidi"/>
+          <w:sz w:val="24"/>
+          <w:szCs w:val="24"/>
+        </w:rPr>
+        <w:t>list</w:t>
+      </w:r>
+      <w:proofErr w:type="gramEnd"/>
+    </w:p>
+    <w:p>
+      <w:pPr>
+        <w:pStyle w:val="ListParagraph"/>
+        <w:rPr>
+          <w:rFonts w:asciiTheme="minorBidi" w:hAnsiTheme="minorBidi"/>
+          <w:b/>
+          <w:bCs/>
+          <w:sz w:val="24"/>
+          <w:szCs w:val="24"/>
+        </w:rPr>
+      </w:pPr>
+      <w:r>
+        <w:rPr>
+          <w:rFonts w:asciiTheme="minorBidi" w:hAnsiTheme="minorBidi"/>
+          <w:b/>
+          <w:bCs/>
+          <w:sz w:val="24"/>
+          <w:szCs w:val="24"/>
+        </w:rPr>
+        <w:t xml:space="preserve">&gt;&gt; git </w:t>
+      </w:r>
+      <w:proofErr w:type="gramStart"/>
+      <w:r>
+        <w:rPr>
+          <w:rFonts w:asciiTheme="minorBidi" w:hAnsiTheme="minorBidi"/>
+          <w:b/>
+          <w:bCs/>
+          <w:sz w:val="24"/>
+          <w:szCs w:val="24"/>
+        </w:rPr>
+        <w:t>apply</w:t>
+      </w:r>
+      <w:proofErr w:type="gramEnd"/>
+    </w:p>
+    <w:p>
+      <w:pPr>
+        <w:pStyle w:val="ListParagraph"/>
+        <w:rPr>
+          <w:rFonts w:asciiTheme="minorBidi" w:hAnsiTheme="minorBidi"/>
+          <w:b/>
+          <w:bCs/>
+          <w:sz w:val="24"/>
+          <w:szCs w:val="24"/>
+        </w:rPr>
+      </w:pPr>
+      <w:r>
+        <w:rPr>
+          <w:rFonts w:asciiTheme="minorBidi" w:hAnsiTheme="minorBidi"/>
+          <w:b/>
+          <w:bCs/>
+          <w:sz w:val="24"/>
+          <w:szCs w:val="24"/>
+        </w:rPr>
+        <w:t>&gt;&gt; git apply stash</w:t>
+      </w:r>
+      <w:proofErr w:type="gramStart"/>
+      <w:r>
+        <w:rPr>
+          <w:rFonts w:asciiTheme="minorBidi" w:hAnsiTheme="minorBidi"/>
+          <w:b/>
+          <w:bCs/>
+          <w:sz w:val="24"/>
+          <w:szCs w:val="24"/>
+        </w:rPr>
+        <w:t>@{</w:t>
+      </w:r>
+      <w:proofErr w:type="gramEnd"/>
+      <w:r>
+        <w:rPr>
+          <w:rFonts w:asciiTheme="minorBidi" w:hAnsiTheme="minorBidi"/>
+          <w:b/>
+          <w:bCs/>
+          <w:sz w:val="24"/>
+          <w:szCs w:val="24"/>
+        </w:rPr>
+        <w:t>1}</w:t>
       </w:r>
       <w:r>
         <w:rPr>
@@ -2684,8 +2951,18 @@
           <w:sz w:val="24"/>
           <w:szCs w:val="24"/>
         </w:rPr>
-        <w:t>Show changes in the most recent stash</w:t>
-      </w:r>
+        <w:t xml:space="preserve">Show changes in the most recent </w:t>
+      </w:r>
+      <w:proofErr w:type="gramStart"/>
+      <w:r>
+        <w:rPr>
+          <w:rFonts w:asciiTheme="minorBidi" w:hAnsiTheme="minorBidi"/>
+          <w:sz w:val="24"/>
+          <w:szCs w:val="24"/>
+        </w:rPr>
+        <w:t>stash</w:t>
+      </w:r>
+      <w:proofErr w:type="gramEnd"/>
     </w:p>
     <w:p>
       <w:pPr>
@@ -2728,7 +3005,29 @@
           <w:sz w:val="24"/>
           <w:szCs w:val="24"/>
         </w:rPr>
-        <w:t>&gt;&gt; git stash show stash@{1}</w:t>
+        <w:t>&gt;&gt; git stash show stash</w:t>
+      </w:r>
+      <w:proofErr w:type="gramStart"/>
+      <w:r>
+        <w:rPr>
+          <w:rFonts w:asciiTheme="minorBidi" w:hAnsiTheme="minorBidi"/>
+          <w:b/>
+          <w:bCs/>
+          <w:sz w:val="24"/>
+          <w:szCs w:val="24"/>
+        </w:rPr>
+        <w:t>@{</w:t>
+      </w:r>
+      <w:proofErr w:type="gramEnd"/>
+      <w:r>
+        <w:rPr>
+          <w:rFonts w:asciiTheme="minorBidi" w:hAnsiTheme="minorBidi"/>
+          <w:b/>
+          <w:bCs/>
+          <w:sz w:val="24"/>
+          <w:szCs w:val="24"/>
+        </w:rPr>
+        <w:t>1}</w:t>
       </w:r>
       <w:r>
         <w:rPr>
@@ -2797,8 +3096,18 @@
           <w:sz w:val="24"/>
           <w:szCs w:val="24"/>
         </w:rPr>
-        <w:t>Clear all stashed changes</w:t>
-      </w:r>
+        <w:t xml:space="preserve">Clear all stashed </w:t>
+      </w:r>
+      <w:proofErr w:type="gramStart"/>
+      <w:r>
+        <w:rPr>
+          <w:rFonts w:asciiTheme="minorBidi" w:hAnsiTheme="minorBidi"/>
+          <w:sz w:val="24"/>
+          <w:szCs w:val="24"/>
+        </w:rPr>
+        <w:t>changes</w:t>
+      </w:r>
+      <w:proofErr w:type="gramEnd"/>
     </w:p>
     <w:p>
       <w:pPr>
@@ -2841,12 +3150,10 @@
           <w:szCs w:val="36"/>
           <w:u w:val="single"/>
         </w:rPr>
-        <w:t xml:space="preserve">Reset the Head </w:t>
-      </w:r>
-    </w:p>
-    <w:p>
-      <w:pPr>
-        <w:pStyle w:val="Heading1"/>
+        <w:t xml:space="preserve">Create </w:t>
+      </w:r>
+      <w:proofErr w:type="gramStart"/>
+      <w:r>
         <w:rPr>
           <w:b/>
           <w:bCs/>
@@ -2854,7 +3161,9 @@
           <w:szCs w:val="36"/>
           <w:u w:val="single"/>
         </w:rPr>
-      </w:pPr>
+        <w:t>respo</w:t>
+      </w:r>
+      <w:proofErr w:type="gramEnd"/>
       <w:r>
         <w:rPr>
           <w:b/>
@@ -2863,7 +3172,1004 @@
           <w:szCs w:val="36"/>
           <w:u w:val="single"/>
         </w:rPr>
+        <w:t xml:space="preserve"> from existing </w:t>
+      </w:r>
+      <w:r>
+        <w:rPr>
+          <w:b/>
+          <w:bCs/>
+          <w:sz w:val="36"/>
+          <w:szCs w:val="36"/>
+          <w:u w:val="single"/>
+        </w:rPr>
+        <w:t>project.</w:t>
+      </w:r>
+    </w:p>
+    <w:p/>
+    <w:p>
+      <w:pPr>
+        <w:pStyle w:val="ListParagraph"/>
+        <w:numPr>
+          <w:ilvl w:val="0"/>
+          <w:numId w:val="5"/>
+        </w:numPr>
+        <w:rPr>
+          <w:rFonts w:asciiTheme="minorBidi" w:hAnsiTheme="minorBidi"/>
+          <w:sz w:val="24"/>
+          <w:szCs w:val="24"/>
+        </w:rPr>
+      </w:pPr>
+      <w:r>
+        <w:rPr>
+          <w:rFonts w:asciiTheme="minorBidi" w:hAnsiTheme="minorBidi"/>
+          <w:sz w:val="24"/>
+          <w:szCs w:val="24"/>
+        </w:rPr>
+        <w:t>Initialize your existing folder</w:t>
+      </w:r>
+      <w:r>
+        <w:rPr>
+          <w:rFonts w:asciiTheme="minorBidi" w:hAnsiTheme="minorBidi"/>
+          <w:sz w:val="24"/>
+          <w:szCs w:val="24"/>
+        </w:rPr>
+        <w:t xml:space="preserve">, add </w:t>
+      </w:r>
+      <w:proofErr w:type="gramStart"/>
+      <w:r>
+        <w:rPr>
+          <w:rFonts w:asciiTheme="minorBidi" w:hAnsiTheme="minorBidi"/>
+          <w:sz w:val="24"/>
+          <w:szCs w:val="24"/>
+        </w:rPr>
+        <w:t>it ,and</w:t>
+      </w:r>
+      <w:proofErr w:type="gramEnd"/>
+      <w:r>
+        <w:rPr>
+          <w:rFonts w:asciiTheme="minorBidi" w:hAnsiTheme="minorBidi"/>
+          <w:sz w:val="24"/>
+          <w:szCs w:val="24"/>
+        </w:rPr>
+        <w:t xml:space="preserve"> commit it </w:t>
+      </w:r>
+    </w:p>
+    <w:p>
+      <w:pPr>
+        <w:pStyle w:val="ListParagraph"/>
+        <w:rPr>
+          <w:rFonts w:asciiTheme="minorBidi" w:hAnsiTheme="minorBidi"/>
+          <w:b/>
+          <w:bCs/>
+          <w:sz w:val="24"/>
+          <w:szCs w:val="24"/>
+        </w:rPr>
+      </w:pPr>
+      <w:r>
+        <w:rPr>
+          <w:rFonts w:asciiTheme="minorBidi" w:hAnsiTheme="minorBidi"/>
+          <w:b/>
+          <w:bCs/>
+          <w:sz w:val="24"/>
+          <w:szCs w:val="24"/>
+        </w:rPr>
+        <w:t>&gt;&gt; git init</w:t>
+      </w:r>
+    </w:p>
+    <w:p>
+      <w:pPr>
+        <w:pStyle w:val="ListParagraph"/>
+        <w:rPr>
+          <w:rFonts w:asciiTheme="minorBidi" w:hAnsiTheme="minorBidi"/>
+          <w:b/>
+          <w:bCs/>
+          <w:sz w:val="24"/>
+          <w:szCs w:val="24"/>
+        </w:rPr>
+      </w:pPr>
+      <w:r>
+        <w:rPr>
+          <w:rFonts w:asciiTheme="minorBidi" w:hAnsiTheme="minorBidi"/>
+          <w:b/>
+          <w:bCs/>
+          <w:sz w:val="24"/>
+          <w:szCs w:val="24"/>
+        </w:rPr>
+        <w:t>&gt;&gt; git add *</w:t>
+      </w:r>
+    </w:p>
+    <w:p>
+      <w:pPr>
+        <w:pStyle w:val="ListParagraph"/>
+        <w:rPr>
+          <w:rFonts w:asciiTheme="minorBidi" w:hAnsiTheme="minorBidi"/>
+          <w:b/>
+          <w:bCs/>
+          <w:sz w:val="24"/>
+          <w:szCs w:val="24"/>
+        </w:rPr>
+      </w:pPr>
+      <w:r>
+        <w:rPr>
+          <w:rFonts w:asciiTheme="minorBidi" w:hAnsiTheme="minorBidi"/>
+          <w:b/>
+          <w:bCs/>
+          <w:sz w:val="24"/>
+          <w:szCs w:val="24"/>
+        </w:rPr>
+        <w:t>&gt;&gt; git commit _m “</w:t>
+      </w:r>
+      <w:proofErr w:type="gramStart"/>
+      <w:r>
+        <w:rPr>
+          <w:rFonts w:asciiTheme="minorBidi" w:hAnsiTheme="minorBidi"/>
+          <w:b/>
+          <w:bCs/>
+          <w:color w:val="FF0000"/>
+          <w:sz w:val="24"/>
+          <w:szCs w:val="24"/>
+        </w:rPr>
+        <w:t>Message</w:t>
+      </w:r>
+      <w:proofErr w:type="gramEnd"/>
+      <w:r>
+        <w:rPr>
+          <w:rFonts w:asciiTheme="minorBidi" w:hAnsiTheme="minorBidi"/>
+          <w:b/>
+          <w:bCs/>
+          <w:sz w:val="24"/>
+          <w:szCs w:val="24"/>
+        </w:rPr>
+        <w:t>”</w:t>
+      </w:r>
+    </w:p>
+    <w:p>
+      <w:pPr>
+        <w:pStyle w:val="ListParagraph"/>
+        <w:numPr>
+          <w:ilvl w:val="0"/>
+          <w:numId w:val="5"/>
+        </w:numPr>
+        <w:rPr>
+          <w:rFonts w:asciiTheme="minorBidi" w:hAnsiTheme="minorBidi"/>
+          <w:sz w:val="24"/>
+          <w:szCs w:val="24"/>
+        </w:rPr>
+      </w:pPr>
+      <w:r>
+        <w:rPr>
+          <w:rFonts w:asciiTheme="minorBidi" w:hAnsiTheme="minorBidi"/>
+          <w:sz w:val="24"/>
+          <w:szCs w:val="24"/>
+        </w:rPr>
+        <w:t>Go to git hub create new repo, then copy the repo link (http or SSH)</w:t>
+      </w:r>
+    </w:p>
+    <w:p>
+      <w:pPr>
+        <w:pStyle w:val="ListParagraph"/>
+        <w:rPr>
+          <w:rFonts w:asciiTheme="minorBidi" w:hAnsiTheme="minorBidi"/>
+          <w:b/>
+          <w:bCs/>
+          <w:sz w:val="24"/>
+          <w:szCs w:val="24"/>
+        </w:rPr>
+      </w:pPr>
+      <w:r>
+        <w:rPr>
+          <w:rFonts w:asciiTheme="minorBidi" w:hAnsiTheme="minorBidi"/>
+          <w:b/>
+          <w:bCs/>
+          <w:sz w:val="24"/>
+          <w:szCs w:val="24"/>
+        </w:rPr>
+        <w:t xml:space="preserve">&gt;&gt; git remote add origin </w:t>
+      </w:r>
+      <w:hyperlink r:id="rId9" w:history="1">
+        <w:r>
+          <w:rPr>
+            <w:rStyle w:val="Hyperlink"/>
+            <w:rFonts w:asciiTheme="minorBidi" w:hAnsiTheme="minorBidi"/>
+            <w:b/>
+            <w:bCs/>
+            <w:sz w:val="24"/>
+            <w:szCs w:val="24"/>
+          </w:rPr>
+          <w:t>git@github.com(</w:t>
+        </w:r>
+        <w:r>
+          <w:rPr>
+            <w:rStyle w:val="Hyperlink"/>
+            <w:rFonts w:asciiTheme="minorBidi" w:hAnsiTheme="minorBidi"/>
+            <w:b/>
+            <w:bCs/>
+            <w:color w:val="FF0000"/>
+            <w:sz w:val="24"/>
+            <w:szCs w:val="24"/>
+          </w:rPr>
+          <w:t>user/repo</w:t>
+        </w:r>
+        <w:r>
+          <w:rPr>
+            <w:rStyle w:val="Hyperlink"/>
+            <w:rFonts w:asciiTheme="minorBidi" w:hAnsiTheme="minorBidi"/>
+            <w:b/>
+            <w:bCs/>
+            <w:sz w:val="24"/>
+            <w:szCs w:val="24"/>
+          </w:rPr>
+          <w:t>)</w:t>
+        </w:r>
+      </w:hyperlink>
+    </w:p>
+    <w:p>
+      <w:pPr>
+        <w:pStyle w:val="ListParagraph"/>
+        <w:numPr>
+          <w:ilvl w:val="0"/>
+          <w:numId w:val="5"/>
+        </w:numPr>
+        <w:rPr>
+          <w:rFonts w:asciiTheme="minorBidi" w:hAnsiTheme="minorBidi"/>
+          <w:sz w:val="24"/>
+          <w:szCs w:val="24"/>
+        </w:rPr>
+      </w:pPr>
+      <w:r>
+        <w:rPr>
+          <w:rFonts w:asciiTheme="minorBidi" w:hAnsiTheme="minorBidi"/>
+          <w:sz w:val="24"/>
+          <w:szCs w:val="24"/>
+        </w:rPr>
+        <w:t xml:space="preserve">Pull then push your commits to the </w:t>
+      </w:r>
+      <w:proofErr w:type="gramStart"/>
+      <w:r>
+        <w:rPr>
+          <w:rFonts w:asciiTheme="minorBidi" w:hAnsiTheme="minorBidi"/>
+          <w:sz w:val="24"/>
+          <w:szCs w:val="24"/>
+        </w:rPr>
+        <w:t>repo</w:t>
+      </w:r>
+      <w:proofErr w:type="gramEnd"/>
+      <w:r>
+        <w:rPr>
+          <w:rFonts w:asciiTheme="minorBidi" w:hAnsiTheme="minorBidi"/>
+          <w:sz w:val="24"/>
+          <w:szCs w:val="24"/>
+        </w:rPr>
+        <w:t xml:space="preserve"> </w:t>
+      </w:r>
+    </w:p>
+    <w:p>
+      <w:pPr>
+        <w:pStyle w:val="ListParagraph"/>
+        <w:rPr>
+          <w:rFonts w:asciiTheme="minorBidi" w:hAnsiTheme="minorBidi"/>
+          <w:sz w:val="24"/>
+          <w:szCs w:val="24"/>
+          <w:u w:val="single"/>
+        </w:rPr>
+      </w:pPr>
+      <w:r>
+        <w:rPr>
+          <w:rFonts w:asciiTheme="minorBidi" w:hAnsiTheme="minorBidi"/>
+          <w:sz w:val="24"/>
+          <w:szCs w:val="24"/>
+          <w:u w:val="single"/>
+        </w:rPr>
+        <w:t>Note:</w:t>
+      </w:r>
+      <w:r>
+        <w:rPr>
+          <w:rFonts w:asciiTheme="minorBidi" w:hAnsiTheme="minorBidi"/>
+          <w:sz w:val="24"/>
+          <w:szCs w:val="24"/>
+        </w:rPr>
+        <w:t xml:space="preserve"> b</w:t>
+      </w:r>
+      <w:r>
+        <w:rPr>
+          <w:rFonts w:asciiTheme="minorBidi" w:hAnsiTheme="minorBidi"/>
+          <w:sz w:val="24"/>
+          <w:szCs w:val="24"/>
+        </w:rPr>
+        <w:t>y adding “-u” you will pull then push</w:t>
+      </w:r>
+    </w:p>
+    <w:p>
+      <w:pPr>
+        <w:pStyle w:val="ListParagraph"/>
+        <w:rPr>
+          <w:rFonts w:asciiTheme="minorBidi" w:hAnsiTheme="minorBidi"/>
+          <w:b/>
+          <w:bCs/>
+          <w:sz w:val="24"/>
+          <w:szCs w:val="24"/>
+        </w:rPr>
+      </w:pPr>
+      <w:r>
+        <w:rPr>
+          <w:rFonts w:asciiTheme="minorBidi" w:hAnsiTheme="minorBidi"/>
+          <w:b/>
+          <w:bCs/>
+          <w:sz w:val="24"/>
+          <w:szCs w:val="24"/>
+        </w:rPr>
+        <w:t>&gt;&gt; git push -u origin &lt;</w:t>
+      </w:r>
+      <w:r>
+        <w:rPr>
+          <w:rFonts w:asciiTheme="minorBidi" w:hAnsiTheme="minorBidi"/>
+          <w:b/>
+          <w:bCs/>
+          <w:color w:val="FF0000"/>
+          <w:sz w:val="24"/>
+          <w:szCs w:val="24"/>
+        </w:rPr>
+        <w:t>branch name</w:t>
+      </w:r>
+      <w:r>
+        <w:rPr>
+          <w:rFonts w:asciiTheme="minorBidi" w:hAnsiTheme="minorBidi"/>
+          <w:b/>
+          <w:bCs/>
+          <w:sz w:val="24"/>
+          <w:szCs w:val="24"/>
+        </w:rPr>
+        <w:t>&gt;</w:t>
+      </w:r>
+    </w:p>
+    <w:p>
+      <w:pPr>
+        <w:rPr>
+          <w:rFonts w:asciiTheme="majorHAnsi" w:eastAsiaTheme="majorEastAsia" w:hAnsiTheme="majorHAnsi" w:cstheme="majorBidi"/>
+          <w:b/>
+          <w:bCs/>
+          <w:color w:val="2F5496" w:themeColor="accent1" w:themeShade="BF"/>
+          <w:sz w:val="36"/>
+          <w:szCs w:val="36"/>
+          <w:u w:val="single"/>
+        </w:rPr>
+      </w:pPr>
+      <w:r>
+        <w:rPr>
+          <w:b/>
+          <w:bCs/>
+          <w:sz w:val="36"/>
+          <w:szCs w:val="36"/>
+          <w:u w:val="single"/>
+        </w:rPr>
+        <w:br w:type="page"/>
+      </w:r>
+    </w:p>
+    <w:p>
+      <w:pPr>
+        <w:pStyle w:val="Heading1"/>
+        <w:rPr>
+          <w:b/>
+          <w:bCs/>
+          <w:sz w:val="36"/>
+          <w:szCs w:val="36"/>
+          <w:u w:val="single"/>
+        </w:rPr>
+      </w:pPr>
+      <w:r>
+        <w:rPr>
+          <w:b/>
+          <w:bCs/>
+          <w:sz w:val="36"/>
+          <w:szCs w:val="36"/>
+          <w:u w:val="single"/>
+        </w:rPr>
+        <w:lastRenderedPageBreak/>
+        <w:t xml:space="preserve">Reset the Head </w:t>
+      </w:r>
+    </w:p>
+    <w:p>
+      <w:pPr>
+        <w:rPr>
+          <w:rFonts w:asciiTheme="minorBidi" w:hAnsiTheme="minorBidi"/>
+          <w:sz w:val="24"/>
+          <w:szCs w:val="24"/>
+        </w:rPr>
+      </w:pPr>
+      <w:r>
+        <w:rPr>
+          <w:rFonts w:asciiTheme="minorBidi" w:hAnsiTheme="minorBidi"/>
+          <w:sz w:val="24"/>
+          <w:szCs w:val="24"/>
+        </w:rPr>
+        <w:t xml:space="preserve">The idea is to change the pointer head and make it point on older commit hence delete. Hence any commit you have </w:t>
+      </w:r>
+      <w:proofErr w:type="gramStart"/>
+      <w:r>
+        <w:rPr>
+          <w:rFonts w:asciiTheme="minorBidi" w:hAnsiTheme="minorBidi"/>
+          <w:sz w:val="24"/>
+          <w:szCs w:val="24"/>
+        </w:rPr>
+        <w:t>did</w:t>
+      </w:r>
+      <w:proofErr w:type="gramEnd"/>
+      <w:r>
+        <w:rPr>
+          <w:rFonts w:asciiTheme="minorBidi" w:hAnsiTheme="minorBidi"/>
+          <w:sz w:val="24"/>
+          <w:szCs w:val="24"/>
+        </w:rPr>
+        <w:t xml:space="preserve"> after the one that you have currently point add will be deleted.</w:t>
+      </w:r>
+    </w:p>
+    <w:p>
+      <w:pPr>
+        <w:pStyle w:val="ListParagraph"/>
+        <w:numPr>
+          <w:ilvl w:val="0"/>
+          <w:numId w:val="5"/>
+        </w:numPr>
+        <w:rPr>
+          <w:rFonts w:asciiTheme="minorBidi" w:hAnsiTheme="minorBidi"/>
+          <w:sz w:val="24"/>
+          <w:szCs w:val="24"/>
+        </w:rPr>
+      </w:pPr>
+      <w:r>
+        <w:rPr>
+          <w:rFonts w:asciiTheme="minorBidi" w:hAnsiTheme="minorBidi"/>
+          <w:sz w:val="24"/>
+          <w:szCs w:val="24"/>
+        </w:rPr>
+        <w:t xml:space="preserve">Show all your previous </w:t>
+      </w:r>
+      <w:proofErr w:type="gramStart"/>
+      <w:r>
+        <w:rPr>
+          <w:rFonts w:asciiTheme="minorBidi" w:hAnsiTheme="minorBidi"/>
+          <w:sz w:val="24"/>
+          <w:szCs w:val="24"/>
+        </w:rPr>
+        <w:t>logs</w:t>
+      </w:r>
+      <w:proofErr w:type="gramEnd"/>
+      <w:r>
+        <w:rPr>
+          <w:rFonts w:asciiTheme="minorBidi" w:hAnsiTheme="minorBidi"/>
+          <w:sz w:val="24"/>
+          <w:szCs w:val="24"/>
+        </w:rPr>
+        <w:t xml:space="preserve"> </w:t>
+      </w:r>
+    </w:p>
+    <w:p>
+      <w:pPr>
+        <w:pStyle w:val="ListParagraph"/>
+        <w:rPr>
+          <w:rFonts w:asciiTheme="minorBidi" w:hAnsiTheme="minorBidi"/>
+          <w:b/>
+          <w:bCs/>
+          <w:sz w:val="24"/>
+          <w:szCs w:val="24"/>
+        </w:rPr>
+      </w:pPr>
+      <w:r>
+        <w:rPr>
+          <w:rFonts w:asciiTheme="minorBidi" w:hAnsiTheme="minorBidi"/>
+          <w:b/>
+          <w:bCs/>
+          <w:sz w:val="24"/>
+          <w:szCs w:val="24"/>
+        </w:rPr>
+        <w:t>&gt;&gt; git log</w:t>
+      </w:r>
+    </w:p>
+    <w:p/>
+    <w:p>
+      <w:r>
+        <w:drawing>
+          <wp:inline distT="0" distB="0" distL="0" distR="0" wp14:anchorId="59B86510" wp14:editId="5AC3FDFB">
+            <wp:extent cx="5450936" cy="1790700"/>
+            <wp:effectExtent l="0" t="0" r="0" b="0"/>
+            <wp:docPr id="1695081813" name="Picture 1" descr="A screen shot of a computer&#10;&#10;Description automatically generated"/>
+            <wp:cNvGraphicFramePr>
+              <a:graphicFrameLocks xmlns:a="http://schemas.openxmlformats.org/drawingml/2006/main" noChangeAspect="1"/>
+            </wp:cNvGraphicFramePr>
+            <a:graphic xmlns:a="http://schemas.openxmlformats.org/drawingml/2006/main">
+              <a:graphicData uri="http://schemas.openxmlformats.org/drawingml/2006/picture">
+                <pic:pic xmlns:pic="http://schemas.openxmlformats.org/drawingml/2006/picture">
+                  <pic:nvPicPr>
+                    <pic:cNvPr id="1695081813" name="Picture 1" descr="A screen shot of a computer&#10;&#10;Description automatically generated"/>
+                    <pic:cNvPicPr/>
+                  </pic:nvPicPr>
+                  <pic:blipFill rotWithShape="1">
+                    <a:blip r:embed="rId10"/>
+                    <a:srcRect r="36726" b="68238"/>
+                    <a:stretch/>
+                  </pic:blipFill>
+                  <pic:spPr bwMode="auto">
+                    <a:xfrm>
+                      <a:off x="0" y="0"/>
+                      <a:ext cx="5482016" cy="1800910"/>
+                    </a:xfrm>
+                    <a:prstGeom prst="rect">
+                      <a:avLst/>
+                    </a:prstGeom>
+                    <a:ln>
+                      <a:noFill/>
+                    </a:ln>
+                    <a:extLst>
+                      <a:ext uri="{53640926-AAD7-44D8-BBD7-CCE9431645EC}">
+                        <a14:shadowObscured xmlns:a14="http://schemas.microsoft.com/office/drawing/2010/main"/>
+                      </a:ext>
+                    </a:extLst>
+                  </pic:spPr>
+                </pic:pic>
+              </a:graphicData>
+            </a:graphic>
+          </wp:inline>
+        </w:drawing>
+      </w:r>
+    </w:p>
+    <w:p>
+      <w:pPr>
+        <w:pStyle w:val="ListParagraph"/>
+        <w:numPr>
+          <w:ilvl w:val="0"/>
+          <w:numId w:val="5"/>
+        </w:numPr>
+        <w:rPr>
+          <w:rFonts w:asciiTheme="minorBidi" w:hAnsiTheme="minorBidi"/>
+          <w:sz w:val="24"/>
+          <w:szCs w:val="24"/>
+        </w:rPr>
+      </w:pPr>
+      <w:r>
+        <w:rPr>
+          <w:rFonts w:asciiTheme="minorBidi" w:hAnsiTheme="minorBidi"/>
+          <w:sz w:val="24"/>
+          <w:szCs w:val="24"/>
+        </w:rPr>
+        <w:t xml:space="preserve">Copy the commit code that you want to be at </w:t>
+      </w:r>
+    </w:p>
+    <w:p>
+      <w:pPr>
+        <w:pStyle w:val="ListParagraph"/>
+        <w:rPr>
+          <w:rFonts w:asciiTheme="minorBidi" w:hAnsiTheme="minorBidi"/>
+          <w:b/>
+          <w:bCs/>
+          <w:sz w:val="24"/>
+          <w:szCs w:val="24"/>
+        </w:rPr>
+      </w:pPr>
+      <w:r>
+        <w:rPr>
+          <w:rFonts w:asciiTheme="minorBidi" w:hAnsiTheme="minorBidi"/>
+          <w:b/>
+          <w:bCs/>
+          <w:sz w:val="24"/>
+          <w:szCs w:val="24"/>
+        </w:rPr>
+        <w:t xml:space="preserve">&gt;&gt; git reset –hard </w:t>
+      </w:r>
+      <w:r>
+        <w:rPr>
+          <w:rFonts w:asciiTheme="minorBidi" w:hAnsiTheme="minorBidi"/>
+          <w:b/>
+          <w:bCs/>
+          <w:color w:val="FF0000"/>
+          <w:sz w:val="24"/>
+          <w:szCs w:val="24"/>
+        </w:rPr>
+        <w:t>&lt;commit code &gt;</w:t>
+      </w:r>
+    </w:p>
+    <w:p>
+      <w:pPr>
+        <w:pStyle w:val="ListParagraph"/>
+        <w:rPr>
+          <w:rFonts w:asciiTheme="minorBidi" w:hAnsiTheme="minorBidi"/>
+          <w:b/>
+          <w:bCs/>
+          <w:sz w:val="24"/>
+          <w:szCs w:val="24"/>
+        </w:rPr>
+      </w:pPr>
+      <w:r>
+        <w:rPr>
+          <w:rFonts w:asciiTheme="minorBidi" w:hAnsiTheme="minorBidi"/>
+          <w:b/>
+          <w:bCs/>
+          <w:sz w:val="24"/>
+          <w:szCs w:val="24"/>
+        </w:rPr>
+        <w:t xml:space="preserve">&gt;&gt; git push origin </w:t>
+      </w:r>
+      <w:r>
+        <w:rPr>
+          <w:rFonts w:asciiTheme="minorBidi" w:hAnsiTheme="minorBidi"/>
+          <w:b/>
+          <w:bCs/>
+          <w:color w:val="FF0000"/>
+          <w:sz w:val="24"/>
+          <w:szCs w:val="24"/>
+        </w:rPr>
+        <w:t>&lt;branch Name</w:t>
+      </w:r>
+      <w:proofErr w:type="gramStart"/>
+      <w:r>
+        <w:rPr>
+          <w:rFonts w:asciiTheme="minorBidi" w:hAnsiTheme="minorBidi"/>
+          <w:b/>
+          <w:bCs/>
+          <w:color w:val="FF0000"/>
+          <w:sz w:val="24"/>
+          <w:szCs w:val="24"/>
+        </w:rPr>
+        <w:t xml:space="preserve">&gt;  </w:t>
+      </w:r>
+      <w:r>
+        <w:rPr>
+          <w:rFonts w:asciiTheme="minorBidi" w:hAnsiTheme="minorBidi"/>
+          <w:b/>
+          <w:bCs/>
+          <w:sz w:val="24"/>
+          <w:szCs w:val="24"/>
+        </w:rPr>
+        <w:t>--</w:t>
+      </w:r>
+      <w:proofErr w:type="gramEnd"/>
+      <w:r>
+        <w:rPr>
+          <w:rFonts w:asciiTheme="minorBidi" w:hAnsiTheme="minorBidi"/>
+          <w:b/>
+          <w:bCs/>
+          <w:sz w:val="24"/>
+          <w:szCs w:val="24"/>
+        </w:rPr>
+        <w:t>force</w:t>
+      </w:r>
+    </w:p>
+    <w:p>
+      <w:pPr>
+        <w:pStyle w:val="Heading1"/>
+        <w:rPr>
+          <w:b/>
+          <w:bCs/>
+          <w:sz w:val="36"/>
+          <w:szCs w:val="36"/>
+          <w:u w:val="single"/>
+        </w:rPr>
+      </w:pPr>
+      <w:r>
+        <w:rPr>
+          <w:b/>
+          <w:bCs/>
+          <w:sz w:val="36"/>
+          <w:szCs w:val="36"/>
+          <w:u w:val="single"/>
+        </w:rPr>
         <w:t xml:space="preserve">Ignore File or Directory </w:t>
+      </w:r>
+    </w:p>
+    <w:p/>
+    <w:p>
+      <w:pPr>
+        <w:pStyle w:val="ListParagraph"/>
+        <w:numPr>
+          <w:ilvl w:val="0"/>
+          <w:numId w:val="5"/>
+        </w:numPr>
+        <w:rPr>
+          <w:rFonts w:asciiTheme="minorBidi" w:hAnsiTheme="minorBidi"/>
+          <w:sz w:val="24"/>
+          <w:szCs w:val="24"/>
+        </w:rPr>
+      </w:pPr>
+      <w:r>
+        <w:rPr>
+          <w:rFonts w:asciiTheme="minorBidi" w:hAnsiTheme="minorBidi"/>
+          <w:sz w:val="24"/>
+          <w:szCs w:val="24"/>
+        </w:rPr>
+        <w:t xml:space="preserve">Create a </w:t>
+      </w:r>
+      <w:proofErr w:type="gramStart"/>
+      <w:r>
+        <w:rPr>
+          <w:rFonts w:asciiTheme="minorBidi" w:hAnsiTheme="minorBidi"/>
+          <w:sz w:val="24"/>
+          <w:szCs w:val="24"/>
+        </w:rPr>
+        <w:t>“.gitignore</w:t>
+      </w:r>
+      <w:proofErr w:type="gramEnd"/>
+      <w:r>
+        <w:rPr>
+          <w:rFonts w:asciiTheme="minorBidi" w:hAnsiTheme="minorBidi"/>
+          <w:sz w:val="24"/>
+          <w:szCs w:val="24"/>
+        </w:rPr>
+        <w:t xml:space="preserve">” </w:t>
+      </w:r>
+    </w:p>
+    <w:p>
+      <w:pPr>
+        <w:pStyle w:val="ListParagraph"/>
+        <w:numPr>
+          <w:ilvl w:val="0"/>
+          <w:numId w:val="5"/>
+        </w:numPr>
+        <w:rPr>
+          <w:rFonts w:asciiTheme="minorBidi" w:hAnsiTheme="minorBidi"/>
+          <w:b/>
+          <w:bCs/>
+          <w:sz w:val="24"/>
+          <w:szCs w:val="24"/>
+        </w:rPr>
+      </w:pPr>
+      <w:r>
+        <w:rPr>
+          <w:rFonts w:asciiTheme="minorBidi" w:hAnsiTheme="minorBidi"/>
+          <w:b/>
+          <w:bCs/>
+          <w:sz w:val="24"/>
+          <w:szCs w:val="24"/>
+        </w:rPr>
+        <w:t xml:space="preserve">&gt;&gt; </w:t>
+      </w:r>
+      <w:proofErr w:type="gramStart"/>
+      <w:r>
+        <w:rPr>
+          <w:rFonts w:asciiTheme="minorBidi" w:hAnsiTheme="minorBidi"/>
+          <w:b/>
+          <w:bCs/>
+          <w:sz w:val="24"/>
+          <w:szCs w:val="24"/>
+        </w:rPr>
+        <w:t>touch .gitignore</w:t>
+      </w:r>
+      <w:proofErr w:type="gramEnd"/>
+      <w:r>
+        <w:rPr>
+          <w:rFonts w:asciiTheme="minorBidi" w:hAnsiTheme="minorBidi"/>
+          <w:b/>
+          <w:bCs/>
+          <w:sz w:val="24"/>
+          <w:szCs w:val="24"/>
+        </w:rPr>
+        <w:t xml:space="preserve"> </w:t>
+      </w:r>
+    </w:p>
+    <w:p>
+      <w:pPr>
+        <w:pStyle w:val="ListParagraph"/>
+        <w:numPr>
+          <w:ilvl w:val="0"/>
+          <w:numId w:val="5"/>
+        </w:numPr>
+        <w:rPr>
+          <w:rFonts w:asciiTheme="minorBidi" w:hAnsiTheme="minorBidi"/>
+          <w:sz w:val="24"/>
+          <w:szCs w:val="24"/>
+        </w:rPr>
+      </w:pPr>
+      <w:r>
+        <w:rPr>
+          <w:rFonts w:asciiTheme="minorBidi" w:hAnsiTheme="minorBidi"/>
+          <w:sz w:val="24"/>
+          <w:szCs w:val="24"/>
+        </w:rPr>
+        <w:t xml:space="preserve">Open the ignore file to write In </w:t>
+      </w:r>
+      <w:proofErr w:type="gramStart"/>
+      <w:r>
+        <w:rPr>
+          <w:rFonts w:asciiTheme="minorBidi" w:hAnsiTheme="minorBidi"/>
+          <w:sz w:val="24"/>
+          <w:szCs w:val="24"/>
+        </w:rPr>
+        <w:t>it</w:t>
+      </w:r>
+      <w:proofErr w:type="gramEnd"/>
+      <w:r>
+        <w:rPr>
+          <w:rFonts w:asciiTheme="minorBidi" w:hAnsiTheme="minorBidi"/>
+          <w:sz w:val="24"/>
+          <w:szCs w:val="24"/>
+        </w:rPr>
+        <w:t xml:space="preserve"> </w:t>
+      </w:r>
+    </w:p>
+    <w:tbl>
+      <w:tblPr>
+        <w:tblStyle w:val="TableGrid"/>
+        <w:tblW w:w="0" w:type="auto"/>
+        <w:tblInd w:w="720" w:type="dxa"/>
+        <w:tblLook w:val="04A0" w:firstRow="1" w:lastRow="0" w:firstColumn="1" w:lastColumn="0" w:noHBand="0" w:noVBand="1"/>
+      </w:tblPr>
+      <w:tblGrid>
+        <w:gridCol w:w="8105"/>
+      </w:tblGrid>
+      <w:tr>
+        <w:trPr>
+          <w:trHeight w:val="276"/>
+        </w:trPr>
+        <w:tc>
+          <w:tcPr>
+            <w:tcW w:w="8105" w:type="dxa"/>
+            <w:shd w:val="clear" w:color="auto" w:fill="BFBFBF" w:themeFill="background1" w:themeFillShade="BF"/>
+          </w:tcPr>
+          <w:p>
+            <w:pPr>
+              <w:pStyle w:val="ListParagraph"/>
+              <w:ind w:left="0"/>
+            </w:pPr>
+            <w:proofErr w:type="gramStart"/>
+            <w:r>
+              <w:t>.gitignorefile</w:t>
+            </w:r>
+            <w:proofErr w:type="gramEnd"/>
+          </w:p>
+        </w:tc>
+      </w:tr>
+      <w:tr>
+        <w:trPr>
+          <w:trHeight w:val="1676"/>
+        </w:trPr>
+        <w:tc>
+          <w:tcPr>
+            <w:tcW w:w="8105" w:type="dxa"/>
+          </w:tcPr>
+          <w:p>
+            <w:pPr>
+              <w:pStyle w:val="ListParagraph"/>
+              <w:ind w:left="0"/>
+            </w:pPr>
+          </w:p>
+          <w:p>
+            <w:pPr>
+              <w:pStyle w:val="ListParagraph"/>
+              <w:ind w:left="0"/>
+            </w:pPr>
+            <w:r>
+              <w:t xml:space="preserve">*.txt     </w:t>
+            </w:r>
+            <w:r>
+              <w:rPr>
+                <w:color w:val="FF0000"/>
+              </w:rPr>
+              <w:t>#ignore any .txt file.</w:t>
+            </w:r>
+          </w:p>
+          <w:p>
+            <w:pPr>
+              <w:pStyle w:val="ListParagraph"/>
+              <w:ind w:left="0"/>
+            </w:pPr>
+            <w:r>
+              <w:t xml:space="preserve">! file_name.txt    </w:t>
+            </w:r>
+            <w:r>
+              <w:rPr>
+                <w:color w:val="FF0000"/>
+              </w:rPr>
+              <w:t xml:space="preserve"># except this file don’t ignore it. </w:t>
+            </w:r>
+          </w:p>
+          <w:p>
+            <w:pPr>
+              <w:pStyle w:val="ListParagraph"/>
+              <w:ind w:left="0"/>
+            </w:pPr>
+            <w:r>
+              <w:t xml:space="preserve">folder_name \     </w:t>
+            </w:r>
+            <w:r>
+              <w:rPr>
+                <w:color w:val="FF0000"/>
+              </w:rPr>
+              <w:t># ignore this folder.</w:t>
+            </w:r>
+          </w:p>
+          <w:p>
+            <w:pPr>
+              <w:pStyle w:val="ListParagraph"/>
+              <w:ind w:left="0"/>
+            </w:pPr>
+            <w:r>
+              <w:t xml:space="preserve">file_name.py       </w:t>
+            </w:r>
+            <w:r>
+              <w:rPr>
+                <w:color w:val="FF0000"/>
+              </w:rPr>
+              <w:t># ignore this file</w:t>
+            </w:r>
+          </w:p>
+        </w:tc>
+      </w:tr>
+    </w:tbl>
+    <w:p>
+      <w:pPr>
+        <w:pStyle w:val="ListParagraph"/>
+      </w:pPr>
+    </w:p>
+    <w:p>
+      <w:pPr>
+        <w:pStyle w:val="ListParagraph"/>
+        <w:rPr>
+          <w:rFonts w:asciiTheme="minorBidi" w:hAnsiTheme="minorBidi"/>
+          <w:sz w:val="24"/>
+          <w:szCs w:val="24"/>
+        </w:rPr>
+      </w:pPr>
+      <w:r>
+        <w:rPr>
+          <w:rFonts w:asciiTheme="minorBidi" w:hAnsiTheme="minorBidi"/>
+          <w:sz w:val="24"/>
+          <w:szCs w:val="24"/>
+        </w:rPr>
+        <w:t>Note: the only way to push a file that exist in the “gitignore” file is to force it</w:t>
+      </w:r>
+    </w:p>
+    <w:p>
+      <w:pPr>
+        <w:pStyle w:val="ListParagraph"/>
+        <w:rPr>
+          <w:rFonts w:asciiTheme="minorBidi" w:hAnsiTheme="minorBidi"/>
+          <w:b/>
+          <w:bCs/>
+          <w:sz w:val="24"/>
+          <w:szCs w:val="24"/>
+        </w:rPr>
+      </w:pPr>
+      <w:r>
+        <w:rPr>
+          <w:rFonts w:asciiTheme="minorBidi" w:hAnsiTheme="minorBidi"/>
+          <w:b/>
+          <w:bCs/>
+          <w:sz w:val="24"/>
+          <w:szCs w:val="24"/>
+        </w:rPr>
+        <w:t>&gt;&gt; git add -</w:t>
+      </w:r>
+      <w:proofErr w:type="gramStart"/>
+      <w:r>
+        <w:rPr>
+          <w:rFonts w:asciiTheme="minorBidi" w:hAnsiTheme="minorBidi"/>
+          <w:b/>
+          <w:bCs/>
+          <w:sz w:val="24"/>
+          <w:szCs w:val="24"/>
+        </w:rPr>
+        <w:t xml:space="preserve">f  </w:t>
+      </w:r>
+      <w:r>
+        <w:rPr>
+          <w:rFonts w:asciiTheme="minorBidi" w:hAnsiTheme="minorBidi"/>
+          <w:b/>
+          <w:bCs/>
+          <w:color w:val="FF0000"/>
+          <w:sz w:val="24"/>
+          <w:szCs w:val="24"/>
+        </w:rPr>
+        <w:t>&lt;</w:t>
+      </w:r>
+      <w:proofErr w:type="gramEnd"/>
+      <w:r>
+        <w:rPr>
+          <w:rFonts w:asciiTheme="minorBidi" w:hAnsiTheme="minorBidi"/>
+          <w:b/>
+          <w:bCs/>
+          <w:color w:val="FF0000"/>
+          <w:sz w:val="24"/>
+          <w:szCs w:val="24"/>
+        </w:rPr>
+        <w:t>filename.py&gt;</w:t>
       </w:r>
     </w:p>
     <w:p/>
@@ -3269,6 +4575,232 @@
       </w:rPr>
     </w:lvl>
   </w:abstractNum>
+  <w:abstractNum w:abstractNumId="3" w15:restartNumberingAfterBreak="0">
+    <w:nsid w:val="652D3F1B"/>
+    <w:multiLevelType w:val="hybridMultilevel"/>
+    <w:tmpl w:val="7658A6FC"/>
+    <w:lvl w:ilvl="0" w:tplc="04090001">
+      <w:start w:val="1"/>
+      <w:numFmt w:val="bullet"/>
+      <w:lvlText w:val=""/>
+      <w:lvlJc w:val="left"/>
+      <w:pPr>
+        <w:ind w:left="720" w:hanging="360"/>
+      </w:pPr>
+      <w:rPr>
+        <w:rFonts w:ascii="Symbol" w:hAnsi="Symbol" w:hint="default"/>
+      </w:rPr>
+    </w:lvl>
+    <w:lvl w:ilvl="1" w:tplc="04090003" w:tentative="1">
+      <w:start w:val="1"/>
+      <w:numFmt w:val="bullet"/>
+      <w:lvlText w:val="o"/>
+      <w:lvlJc w:val="left"/>
+      <w:pPr>
+        <w:ind w:left="1440" w:hanging="360"/>
+      </w:pPr>
+      <w:rPr>
+        <w:rFonts w:ascii="Courier New" w:hAnsi="Courier New" w:cs="Courier New" w:hint="default"/>
+      </w:rPr>
+    </w:lvl>
+    <w:lvl w:ilvl="2" w:tplc="04090005" w:tentative="1">
+      <w:start w:val="1"/>
+      <w:numFmt w:val="bullet"/>
+      <w:lvlText w:val=""/>
+      <w:lvlJc w:val="left"/>
+      <w:pPr>
+        <w:ind w:left="2160" w:hanging="360"/>
+      </w:pPr>
+      <w:rPr>
+        <w:rFonts w:ascii="Wingdings" w:hAnsi="Wingdings" w:hint="default"/>
+      </w:rPr>
+    </w:lvl>
+    <w:lvl w:ilvl="3" w:tplc="04090001" w:tentative="1">
+      <w:start w:val="1"/>
+      <w:numFmt w:val="bullet"/>
+      <w:lvlText w:val=""/>
+      <w:lvlJc w:val="left"/>
+      <w:pPr>
+        <w:ind w:left="2880" w:hanging="360"/>
+      </w:pPr>
+      <w:rPr>
+        <w:rFonts w:ascii="Symbol" w:hAnsi="Symbol" w:hint="default"/>
+      </w:rPr>
+    </w:lvl>
+    <w:lvl w:ilvl="4" w:tplc="04090003" w:tentative="1">
+      <w:start w:val="1"/>
+      <w:numFmt w:val="bullet"/>
+      <w:lvlText w:val="o"/>
+      <w:lvlJc w:val="left"/>
+      <w:pPr>
+        <w:ind w:left="3600" w:hanging="360"/>
+      </w:pPr>
+      <w:rPr>
+        <w:rFonts w:ascii="Courier New" w:hAnsi="Courier New" w:cs="Courier New" w:hint="default"/>
+      </w:rPr>
+    </w:lvl>
+    <w:lvl w:ilvl="5" w:tplc="04090005" w:tentative="1">
+      <w:start w:val="1"/>
+      <w:numFmt w:val="bullet"/>
+      <w:lvlText w:val=""/>
+      <w:lvlJc w:val="left"/>
+      <w:pPr>
+        <w:ind w:left="4320" w:hanging="360"/>
+      </w:pPr>
+      <w:rPr>
+        <w:rFonts w:ascii="Wingdings" w:hAnsi="Wingdings" w:hint="default"/>
+      </w:rPr>
+    </w:lvl>
+    <w:lvl w:ilvl="6" w:tplc="04090001" w:tentative="1">
+      <w:start w:val="1"/>
+      <w:numFmt w:val="bullet"/>
+      <w:lvlText w:val=""/>
+      <w:lvlJc w:val="left"/>
+      <w:pPr>
+        <w:ind w:left="5040" w:hanging="360"/>
+      </w:pPr>
+      <w:rPr>
+        <w:rFonts w:ascii="Symbol" w:hAnsi="Symbol" w:hint="default"/>
+      </w:rPr>
+    </w:lvl>
+    <w:lvl w:ilvl="7" w:tplc="04090003" w:tentative="1">
+      <w:start w:val="1"/>
+      <w:numFmt w:val="bullet"/>
+      <w:lvlText w:val="o"/>
+      <w:lvlJc w:val="left"/>
+      <w:pPr>
+        <w:ind w:left="5760" w:hanging="360"/>
+      </w:pPr>
+      <w:rPr>
+        <w:rFonts w:ascii="Courier New" w:hAnsi="Courier New" w:cs="Courier New" w:hint="default"/>
+      </w:rPr>
+    </w:lvl>
+    <w:lvl w:ilvl="8" w:tplc="04090005" w:tentative="1">
+      <w:start w:val="1"/>
+      <w:numFmt w:val="bullet"/>
+      <w:lvlText w:val=""/>
+      <w:lvlJc w:val="left"/>
+      <w:pPr>
+        <w:ind w:left="6480" w:hanging="360"/>
+      </w:pPr>
+      <w:rPr>
+        <w:rFonts w:ascii="Wingdings" w:hAnsi="Wingdings" w:hint="default"/>
+      </w:rPr>
+    </w:lvl>
+  </w:abstractNum>
+  <w:abstractNum w:abstractNumId="4" w15:restartNumberingAfterBreak="0">
+    <w:nsid w:val="6C34632C"/>
+    <w:multiLevelType w:val="hybridMultilevel"/>
+    <w:tmpl w:val="E40679B2"/>
+    <w:lvl w:ilvl="0" w:tplc="0409000B">
+      <w:start w:val="1"/>
+      <w:numFmt w:val="bullet"/>
+      <w:lvlText w:val=""/>
+      <w:lvlJc w:val="left"/>
+      <w:pPr>
+        <w:ind w:left="720" w:hanging="360"/>
+      </w:pPr>
+      <w:rPr>
+        <w:rFonts w:ascii="Wingdings" w:hAnsi="Wingdings" w:hint="default"/>
+      </w:rPr>
+    </w:lvl>
+    <w:lvl w:ilvl="1" w:tplc="FFFFFFFF" w:tentative="1">
+      <w:start w:val="1"/>
+      <w:numFmt w:val="bullet"/>
+      <w:lvlText w:val="o"/>
+      <w:lvlJc w:val="left"/>
+      <w:pPr>
+        <w:ind w:left="1440" w:hanging="360"/>
+      </w:pPr>
+      <w:rPr>
+        <w:rFonts w:ascii="Courier New" w:hAnsi="Courier New" w:cs="Courier New" w:hint="default"/>
+      </w:rPr>
+    </w:lvl>
+    <w:lvl w:ilvl="2" w:tplc="FFFFFFFF" w:tentative="1">
+      <w:start w:val="1"/>
+      <w:numFmt w:val="bullet"/>
+      <w:lvlText w:val=""/>
+      <w:lvlJc w:val="left"/>
+      <w:pPr>
+        <w:ind w:left="2160" w:hanging="360"/>
+      </w:pPr>
+      <w:rPr>
+        <w:rFonts w:ascii="Wingdings" w:hAnsi="Wingdings" w:hint="default"/>
+      </w:rPr>
+    </w:lvl>
+    <w:lvl w:ilvl="3" w:tplc="FFFFFFFF" w:tentative="1">
+      <w:start w:val="1"/>
+      <w:numFmt w:val="bullet"/>
+      <w:lvlText w:val=""/>
+      <w:lvlJc w:val="left"/>
+      <w:pPr>
+        <w:ind w:left="2880" w:hanging="360"/>
+      </w:pPr>
+      <w:rPr>
+        <w:rFonts w:ascii="Symbol" w:hAnsi="Symbol" w:hint="default"/>
+      </w:rPr>
+    </w:lvl>
+    <w:lvl w:ilvl="4" w:tplc="FFFFFFFF" w:tentative="1">
+      <w:start w:val="1"/>
+      <w:numFmt w:val="bullet"/>
+      <w:lvlText w:val="o"/>
+      <w:lvlJc w:val="left"/>
+      <w:pPr>
+        <w:ind w:left="3600" w:hanging="360"/>
+      </w:pPr>
+      <w:rPr>
+        <w:rFonts w:ascii="Courier New" w:hAnsi="Courier New" w:cs="Courier New" w:hint="default"/>
+      </w:rPr>
+    </w:lvl>
+    <w:lvl w:ilvl="5" w:tplc="FFFFFFFF" w:tentative="1">
+      <w:start w:val="1"/>
+      <w:numFmt w:val="bullet"/>
+      <w:lvlText w:val=""/>
+      <w:lvlJc w:val="left"/>
+      <w:pPr>
+        <w:ind w:left="4320" w:hanging="360"/>
+      </w:pPr>
+      <w:rPr>
+        <w:rFonts w:ascii="Wingdings" w:hAnsi="Wingdings" w:hint="default"/>
+      </w:rPr>
+    </w:lvl>
+    <w:lvl w:ilvl="6" w:tplc="FFFFFFFF" w:tentative="1">
+      <w:start w:val="1"/>
+      <w:numFmt w:val="bullet"/>
+      <w:lvlText w:val=""/>
+      <w:lvlJc w:val="left"/>
+      <w:pPr>
+        <w:ind w:left="5040" w:hanging="360"/>
+      </w:pPr>
+      <w:rPr>
+        <w:rFonts w:ascii="Symbol" w:hAnsi="Symbol" w:hint="default"/>
+      </w:rPr>
+    </w:lvl>
+    <w:lvl w:ilvl="7" w:tplc="FFFFFFFF" w:tentative="1">
+      <w:start w:val="1"/>
+      <w:numFmt w:val="bullet"/>
+      <w:lvlText w:val="o"/>
+      <w:lvlJc w:val="left"/>
+      <w:pPr>
+        <w:ind w:left="5760" w:hanging="360"/>
+      </w:pPr>
+      <w:rPr>
+        <w:rFonts w:ascii="Courier New" w:hAnsi="Courier New" w:cs="Courier New" w:hint="default"/>
+      </w:rPr>
+    </w:lvl>
+    <w:lvl w:ilvl="8" w:tplc="FFFFFFFF" w:tentative="1">
+      <w:start w:val="1"/>
+      <w:numFmt w:val="bullet"/>
+      <w:lvlText w:val=""/>
+      <w:lvlJc w:val="left"/>
+      <w:pPr>
+        <w:ind w:left="6480" w:hanging="360"/>
+      </w:pPr>
+      <w:rPr>
+        <w:rFonts w:ascii="Wingdings" w:hAnsi="Wingdings" w:hint="default"/>
+      </w:rPr>
+    </w:lvl>
+  </w:abstractNum>
   <w:num w:numId="1" w16cid:durableId="1248886725">
     <w:abstractNumId w:val="0"/>
   </w:num>
@@ -3277,6 +4809,12 @@
   </w:num>
   <w:num w:numId="3" w16cid:durableId="434251370">
     <w:abstractNumId w:val="2"/>
+  </w:num>
+  <w:num w:numId="4" w16cid:durableId="1455633033">
+    <w:abstractNumId w:val="3"/>
+  </w:num>
+  <w:num w:numId="5" w16cid:durableId="1734547638">
+    <w:abstractNumId w:val="4"/>
   </w:num>
 </w:numbering>
 </file>

</xml_diff>